<commit_message>
Signed-off-by: limsheep <limsheep@163.com> update file
</commit_message>
<xml_diff>
--- a/file/需求设计.docx
+++ b/file/需求设计.docx
@@ -25,8 +25,6 @@
         </w:rPr>
         <w:t>SIMS需求设计</w:t>
       </w:r>
-      <w:bookmarkStart w:id="0" w:name="_GoBack"/>
-      <w:bookmarkEnd w:id="0"/>
     </w:p>
     <w:p>
       <w:pPr>
@@ -587,12 +585,16 @@
         <w:jc w:val="center"/>
         <w:rPr>
           <w:rFonts w:hint="default"/>
-          <w:lang w:val="en-US" w:eastAsia="zh-CN"/>
-        </w:rPr>
-      </w:pPr>
-      <w:r>
-        <w:rPr>
-          <w:rFonts w:hint="eastAsia"/>
+          <w:b/>
+          <w:bCs/>
+          <w:lang w:val="en-US" w:eastAsia="zh-CN"/>
+        </w:rPr>
+      </w:pPr>
+      <w:r>
+        <w:rPr>
+          <w:rFonts w:hint="eastAsia"/>
+          <w:b/>
+          <w:bCs/>
           <w:lang w:val="en-US" w:eastAsia="zh-CN"/>
         </w:rPr>
         <w:t>数据库设计</w:t>
@@ -746,17 +748,19 @@
       <w:pPr>
         <w:jc w:val="left"/>
         <w:rPr>
-          <w:rFonts w:hint="eastAsia"/>
-          <w:lang w:val="en-US" w:eastAsia="zh-CN"/>
-        </w:rPr>
-      </w:pPr>
-      <w:r>
-        <w:rPr>
-          <w:rFonts w:hint="eastAsia"/>
-          <w:lang w:val="en-US" w:eastAsia="zh-CN"/>
-        </w:rPr>
-        <w:t>货物分类（列表可选）</w:t>
-      </w:r>
+          <w:rFonts w:hint="default"/>
+          <w:lang w:val="en-US" w:eastAsia="zh-CN"/>
+        </w:rPr>
+      </w:pPr>
+      <w:r>
+        <w:rPr>
+          <w:rFonts w:hint="eastAsia"/>
+          <w:lang w:val="en-US" w:eastAsia="zh-CN"/>
+        </w:rPr>
+        <w:t>货物分类（列表可选）1  限制性的输入</w:t>
+      </w:r>
+      <w:bookmarkStart w:id="0" w:name="_GoBack"/>
+      <w:bookmarkEnd w:id="0"/>
     </w:p>
     <w:p>
       <w:pPr>
@@ -908,6 +912,95 @@
           <w:rFonts w:hint="eastAsia"/>
           <w:lang w:val="en-US" w:eastAsia="zh-CN"/>
         </w:rPr>
+        <w:t>货物类别表：</w:t>
+      </w:r>
+    </w:p>
+    <w:p>
+      <w:pPr>
+        <w:jc w:val="left"/>
+        <w:rPr>
+          <w:rFonts w:hint="default"/>
+          <w:lang w:val="en-US" w:eastAsia="zh-CN"/>
+        </w:rPr>
+      </w:pPr>
+      <w:r>
+        <w:rPr>
+          <w:rFonts w:hint="eastAsia"/>
+          <w:lang w:val="en-US" w:eastAsia="zh-CN"/>
+        </w:rPr>
+        <w:t>Id 名称</w:t>
+      </w:r>
+    </w:p>
+    <w:p>
+      <w:pPr>
+        <w:jc w:val="left"/>
+        <w:rPr>
+          <w:rFonts w:hint="eastAsia"/>
+          <w:lang w:val="en-US" w:eastAsia="zh-CN"/>
+        </w:rPr>
+      </w:pPr>
+      <w:r>
+        <w:rPr>
+          <w:rFonts w:hint="eastAsia"/>
+          <w:lang w:val="en-US" w:eastAsia="zh-CN"/>
+        </w:rPr>
+        <w:t>0  食品</w:t>
+      </w:r>
+    </w:p>
+    <w:p>
+      <w:pPr>
+        <w:jc w:val="left"/>
+        <w:rPr>
+          <w:rFonts w:hint="eastAsia"/>
+          <w:lang w:val="en-US" w:eastAsia="zh-CN"/>
+        </w:rPr>
+      </w:pPr>
+      <w:r>
+        <w:rPr>
+          <w:rFonts w:hint="eastAsia"/>
+          <w:lang w:val="en-US" w:eastAsia="zh-CN"/>
+        </w:rPr>
+        <w:t>1  文具</w:t>
+      </w:r>
+    </w:p>
+    <w:p>
+      <w:pPr>
+        <w:jc w:val="left"/>
+        <w:rPr>
+          <w:rFonts w:hint="default"/>
+          <w:lang w:val="en-US" w:eastAsia="zh-CN"/>
+        </w:rPr>
+      </w:pPr>
+      <w:r>
+        <w:rPr>
+          <w:rFonts w:hint="eastAsia"/>
+          <w:lang w:val="en-US" w:eastAsia="zh-CN"/>
+        </w:rPr>
+        <w:t>2  洗漱品</w:t>
+      </w:r>
+    </w:p>
+    <w:p>
+      <w:pPr>
+        <w:jc w:val="left"/>
+        <w:rPr>
+          <w:rFonts w:hint="eastAsia"/>
+          <w:lang w:val="en-US" w:eastAsia="zh-CN"/>
+        </w:rPr>
+      </w:pPr>
+    </w:p>
+    <w:p>
+      <w:pPr>
+        <w:jc w:val="left"/>
+        <w:rPr>
+          <w:rFonts w:hint="eastAsia"/>
+          <w:lang w:val="en-US" w:eastAsia="zh-CN"/>
+        </w:rPr>
+      </w:pPr>
+      <w:r>
+        <w:rPr>
+          <w:rFonts w:hint="eastAsia"/>
+          <w:lang w:val="en-US" w:eastAsia="zh-CN"/>
+        </w:rPr>
         <w:t>货物架：</w:t>
       </w:r>
     </w:p>
@@ -915,16 +1008,16 @@
       <w:pPr>
         <w:jc w:val="left"/>
         <w:rPr>
-          <w:rFonts w:hint="eastAsia"/>
-          <w:lang w:val="en-US" w:eastAsia="zh-CN"/>
-        </w:rPr>
-      </w:pPr>
-      <w:r>
-        <w:rPr>
-          <w:rFonts w:hint="eastAsia"/>
-          <w:lang w:val="en-US" w:eastAsia="zh-CN"/>
-        </w:rPr>
-        <w:t>货物架id</w:t>
+          <w:rFonts w:hint="default"/>
+          <w:lang w:val="en-US" w:eastAsia="zh-CN"/>
+        </w:rPr>
+      </w:pPr>
+      <w:r>
+        <w:rPr>
+          <w:rFonts w:hint="eastAsia"/>
+          <w:lang w:val="en-US" w:eastAsia="zh-CN"/>
+        </w:rPr>
+        <w:t>货物架id  （递增，非空）</w:t>
       </w:r>
     </w:p>
     <w:p>

</xml_diff>